<commit_message>
Modificaciones en la documentación
</commit_message>
<xml_diff>
--- a/Documentation/Instructivo para Programador.docx
+++ b/Documentation/Instructivo para Programador.docx
@@ -45,6 +45,7 @@
           <w:szCs w:val="28"/>
         </w:rPr>
       </w:pPr>
+      <w:proofErr w:type="spellStart"/>
       <w:r>
         <w:rPr>
           <w:b/>
@@ -54,7 +55,19 @@
           <w:szCs w:val="28"/>
           <w:highlight w:val="yellow"/>
         </w:rPr>
-        <w:t>Endpoint:</w:t>
+        <w:t>Endpoint</w:t>
+      </w:r>
+      <w:proofErr w:type="spellEnd"/>
+      <w:r>
+        <w:rPr>
+          <w:b/>
+          <w:bCs/>
+          <w:color w:val="FF0000"/>
+          <w:sz w:val="28"/>
+          <w:szCs w:val="28"/>
+          <w:highlight w:val="yellow"/>
+        </w:rPr>
+        <w:t>:</w:t>
       </w:r>
       <w:r>
         <w:rPr>
@@ -128,7 +141,39 @@
           <w:sz w:val="28"/>
           <w:szCs w:val="28"/>
         </w:rPr>
-        <w:t>lientes y transacciones, sea de Visionamos o OPA, los convierte al formato que requiere nuestra plataforma de ksiro-SARLAFT.</w:t>
+        <w:t xml:space="preserve">lientes y transacciones, sea de Visionamos </w:t>
+      </w:r>
+      <w:proofErr w:type="spellStart"/>
+      <w:r>
+        <w:rPr>
+          <w:sz w:val="28"/>
+          <w:szCs w:val="28"/>
+        </w:rPr>
+        <w:t>o</w:t>
+      </w:r>
+      <w:proofErr w:type="spellEnd"/>
+      <w:r>
+        <w:rPr>
+          <w:sz w:val="28"/>
+          <w:szCs w:val="28"/>
+        </w:rPr>
+        <w:t xml:space="preserve"> OPA, los convierte al formato que requiere nuestra plataforma de </w:t>
+      </w:r>
+      <w:proofErr w:type="spellStart"/>
+      <w:r>
+        <w:rPr>
+          <w:sz w:val="28"/>
+          <w:szCs w:val="28"/>
+        </w:rPr>
+        <w:t>ksiro</w:t>
+      </w:r>
+      <w:proofErr w:type="spellEnd"/>
+      <w:r>
+        <w:rPr>
+          <w:sz w:val="28"/>
+          <w:szCs w:val="28"/>
+        </w:rPr>
+        <w:t>-SARLAFT.</w:t>
       </w:r>
     </w:p>
     <w:p>
@@ -245,6 +290,7 @@
           <w:szCs w:val="28"/>
         </w:rPr>
       </w:pPr>
+      <w:proofErr w:type="spellStart"/>
       <w:r>
         <w:rPr>
           <w:b/>
@@ -255,6 +301,7 @@
         </w:rPr>
         <w:t>tipobd</w:t>
       </w:r>
+      <w:proofErr w:type="spellEnd"/>
       <w:r>
         <w:rPr>
           <w:color w:val="0B769F" w:themeColor="accent4" w:themeShade="BF"/>
@@ -284,6 +331,7 @@
           <w:szCs w:val="28"/>
         </w:rPr>
       </w:pPr>
+      <w:proofErr w:type="spellStart"/>
       <w:r>
         <w:rPr>
           <w:b/>
@@ -315,12 +363,29 @@
         </w:rPr>
         <w:t>n_archivo</w:t>
       </w:r>
-      <w:r>
-        <w:rPr>
-          <w:sz w:val="28"/>
-          <w:szCs w:val="28"/>
-        </w:rPr>
-        <w:t>: “CLIENTES” o “TRANSACCIONES” (Este es el archivo que se desea retornar conforme a Ksiro-SARLAFT).</w:t>
+      <w:proofErr w:type="spellEnd"/>
+      <w:r>
+        <w:rPr>
+          <w:sz w:val="28"/>
+          <w:szCs w:val="28"/>
+        </w:rPr>
+        <w:t xml:space="preserve">: “CLIENTES” o “TRANSACCIONES” (Este es el archivo que se desea retornar conforme a </w:t>
+      </w:r>
+      <w:proofErr w:type="spellStart"/>
+      <w:r>
+        <w:rPr>
+          <w:sz w:val="28"/>
+          <w:szCs w:val="28"/>
+        </w:rPr>
+        <w:t>Ksiro</w:t>
+      </w:r>
+      <w:proofErr w:type="spellEnd"/>
+      <w:r>
+        <w:rPr>
+          <w:sz w:val="28"/>
+          <w:szCs w:val="28"/>
+        </w:rPr>
+        <w:t>-SARLAFT).</w:t>
       </w:r>
     </w:p>
     <w:p>
@@ -450,6 +515,7 @@
           <w:szCs w:val="28"/>
         </w:rPr>
       </w:pPr>
+      <w:proofErr w:type="spellStart"/>
       <w:r>
         <w:rPr>
           <w:b/>
@@ -458,7 +524,18 @@
           <w:sz w:val="28"/>
           <w:szCs w:val="28"/>
         </w:rPr>
-        <w:t xml:space="preserve">anio </w:t>
+        <w:t>anio</w:t>
+      </w:r>
+      <w:proofErr w:type="spellEnd"/>
+      <w:r>
+        <w:rPr>
+          <w:b/>
+          <w:bCs/>
+          <w:color w:val="0B769F" w:themeColor="accent4" w:themeShade="BF"/>
+          <w:sz w:val="28"/>
+          <w:szCs w:val="28"/>
+        </w:rPr>
+        <w:t xml:space="preserve"> </w:t>
       </w:r>
     </w:p>
     <w:p>
@@ -474,6 +551,7 @@
           <w:szCs w:val="28"/>
         </w:rPr>
       </w:pPr>
+      <w:proofErr w:type="spellStart"/>
       <w:r>
         <w:rPr>
           <w:b/>
@@ -504,6 +582,7 @@
         </w:rPr>
         <w:t>rico</w:t>
       </w:r>
+      <w:proofErr w:type="spellEnd"/>
       <w:r>
         <w:rPr>
           <w:sz w:val="28"/>
@@ -605,7 +684,23 @@
           <w:sz w:val="28"/>
           <w:szCs w:val="28"/>
         </w:rPr>
-        <w:t>Al llamar el endpoint este retorna un archivo Excel</w:t>
+        <w:t xml:space="preserve">Al llamar el </w:t>
+      </w:r>
+      <w:proofErr w:type="spellStart"/>
+      <w:r>
+        <w:rPr>
+          <w:sz w:val="28"/>
+          <w:szCs w:val="28"/>
+        </w:rPr>
+        <w:t>endpoint</w:t>
+      </w:r>
+      <w:proofErr w:type="spellEnd"/>
+      <w:r>
+        <w:rPr>
+          <w:sz w:val="28"/>
+          <w:szCs w:val="28"/>
+        </w:rPr>
+        <w:t xml:space="preserve"> este retorna un archivo Excel</w:t>
       </w:r>
       <w:r>
         <w:rPr>
@@ -1892,7 +1987,17 @@
                 <w:sz w:val="32"/>
                 <w:szCs w:val="32"/>
               </w:rPr>
-              <w:t>"Y</w:t>
+              <w:t>"</w:t>
+            </w:r>
+            <w:proofErr w:type="spellStart"/>
+            <w:r>
+              <w:rPr>
+                <w:b/>
+                <w:bCs/>
+                <w:sz w:val="32"/>
+                <w:szCs w:val="32"/>
+              </w:rPr>
+              <w:t>Y</w:t>
             </w:r>
             <w:r>
               <w:rPr>
@@ -1903,6 +2008,7 @@
               </w:rPr>
               <w:t>YYYmmdd</w:t>
             </w:r>
+            <w:proofErr w:type="spellEnd"/>
             <w:r>
               <w:rPr>
                 <w:b/>
@@ -2588,6 +2694,7 @@
               </w:rPr>
               <w:t>-</w:t>
             </w:r>
+            <w:proofErr w:type="spellStart"/>
             <w:r>
               <w:rPr>
                 <w:b/>
@@ -2597,6 +2704,7 @@
               </w:rPr>
               <w:t>dd</w:t>
             </w:r>
+            <w:proofErr w:type="spellEnd"/>
             <w:r>
               <w:rPr>
                 <w:b/>
@@ -2659,7 +2767,23 @@
                 <w:sz w:val="32"/>
                 <w:szCs w:val="32"/>
               </w:rPr>
-              <w:t>Si el CANAl no se agrega, entonces es “Taquilla”.</w:t>
+              <w:t xml:space="preserve">Si el </w:t>
+            </w:r>
+            <w:proofErr w:type="spellStart"/>
+            <w:r>
+              <w:rPr>
+                <w:sz w:val="32"/>
+                <w:szCs w:val="32"/>
+              </w:rPr>
+              <w:t>CANAl</w:t>
+            </w:r>
+            <w:proofErr w:type="spellEnd"/>
+            <w:r>
+              <w:rPr>
+                <w:sz w:val="32"/>
+                <w:szCs w:val="32"/>
+              </w:rPr>
+              <w:t xml:space="preserve"> no se agrega, entonces es “Taquilla”.</w:t>
             </w:r>
           </w:p>
         </w:tc>
@@ -2682,6 +2806,7 @@
           <w:szCs w:val="28"/>
         </w:rPr>
       </w:pPr>
+      <w:proofErr w:type="spellStart"/>
       <w:r>
         <w:rPr>
           <w:b/>
@@ -2691,7 +2816,19 @@
           <w:szCs w:val="28"/>
           <w:highlight w:val="yellow"/>
         </w:rPr>
-        <w:t>Endpoint:</w:t>
+        <w:t>Endpoint</w:t>
+      </w:r>
+      <w:proofErr w:type="spellEnd"/>
+      <w:r>
+        <w:rPr>
+          <w:b/>
+          <w:bCs/>
+          <w:color w:val="FF0000"/>
+          <w:sz w:val="28"/>
+          <w:szCs w:val="28"/>
+          <w:highlight w:val="yellow"/>
+        </w:rPr>
+        <w:t>:</w:t>
       </w:r>
       <w:r>
         <w:rPr>
@@ -2815,6 +2952,7 @@
       </w:pPr>
       <w:r>
         <w:rPr>
+          <w:noProof/>
           <w:sz w:val="28"/>
           <w:szCs w:val="28"/>
         </w:rPr>
@@ -2849,6 +2987,177 @@
                     <a:xfrm>
                       <a:off x="0" y="0"/>
                       <a:ext cx="5612130" cy="3812588"/>
+                    </a:xfrm>
+                    <a:prstGeom prst="rect">
+                      <a:avLst/>
+                    </a:prstGeom>
+                  </pic:spPr>
+                </pic:pic>
+              </a:graphicData>
+            </a:graphic>
+          </wp:inline>
+        </w:drawing>
+      </w:r>
+    </w:p>
+    <w:p>
+      <w:pPr>
+        <w:jc w:val="center"/>
+        <w:rPr>
+          <w:b/>
+          <w:bCs/>
+          <w:sz w:val="28"/>
+          <w:szCs w:val="28"/>
+        </w:rPr>
+      </w:pPr>
+      <w:r>
+        <w:rPr>
+          <w:b/>
+          <w:bCs/>
+          <w:sz w:val="28"/>
+          <w:szCs w:val="28"/>
+        </w:rPr>
+        <w:lastRenderedPageBreak/>
+        <w:t>EJEMPLO FORMULARIO</w:t>
+      </w:r>
+    </w:p>
+    <w:p>
+      <w:pPr>
+        <w:jc w:val="both"/>
+        <w:rPr>
+          <w:sz w:val="28"/>
+          <w:szCs w:val="28"/>
+        </w:rPr>
+      </w:pPr>
+      <w:r>
+        <w:rPr>
+          <w:sz w:val="28"/>
+          <w:szCs w:val="28"/>
+        </w:rPr>
+        <w:drawing>
+          <wp:inline distT="0" distB="0" distL="0" distR="0" wp14:anchorId="1B3FC91A" wp14:editId="4358FC61">
+            <wp:extent cx="5612130" cy="452120"/>
+            <wp:effectExtent l="0" t="0" r="7620" b="5080"/>
+            <wp:docPr id="74092480" name="Imagen 1"/>
+            <wp:cNvGraphicFramePr>
+              <a:graphicFrameLocks xmlns:a="http://schemas.openxmlformats.org/drawingml/2006/main" noChangeAspect="1"/>
+            </wp:cNvGraphicFramePr>
+            <a:graphic xmlns:a="http://schemas.openxmlformats.org/drawingml/2006/main">
+              <a:graphicData uri="http://schemas.openxmlformats.org/drawingml/2006/picture">
+                <pic:pic xmlns:pic="http://schemas.openxmlformats.org/drawingml/2006/picture">
+                  <pic:nvPicPr>
+                    <pic:cNvPr id="74092480" name=""/>
+                    <pic:cNvPicPr/>
+                  </pic:nvPicPr>
+                  <pic:blipFill>
+                    <a:blip r:embed="rId7"/>
+                    <a:stretch>
+                      <a:fillRect/>
+                    </a:stretch>
+                  </pic:blipFill>
+                  <pic:spPr>
+                    <a:xfrm>
+                      <a:off x="0" y="0"/>
+                      <a:ext cx="5612130" cy="452120"/>
+                    </a:xfrm>
+                    <a:prstGeom prst="rect">
+                      <a:avLst/>
+                    </a:prstGeom>
+                  </pic:spPr>
+                </pic:pic>
+              </a:graphicData>
+            </a:graphic>
+          </wp:inline>
+        </w:drawing>
+      </w:r>
+    </w:p>
+    <w:p>
+      <w:pPr>
+        <w:jc w:val="center"/>
+        <w:rPr>
+          <w:sz w:val="28"/>
+          <w:szCs w:val="28"/>
+        </w:rPr>
+      </w:pPr>
+      <w:r>
+        <w:rPr>
+          <w:sz w:val="28"/>
+          <w:szCs w:val="28"/>
+        </w:rPr>
+        <w:drawing>
+          <wp:inline distT="0" distB="0" distL="0" distR="0" wp14:anchorId="4E7EDCF5" wp14:editId="61E8DB8C">
+            <wp:extent cx="5425816" cy="3790950"/>
+            <wp:effectExtent l="0" t="0" r="3810" b="0"/>
+            <wp:docPr id="1105903905" name="Imagen 1" descr="Interfaz de usuario gráfica, Texto, Aplicación&#10;&#10;Descripción generada automáticamente"/>
+            <wp:cNvGraphicFramePr>
+              <a:graphicFrameLocks xmlns:a="http://schemas.openxmlformats.org/drawingml/2006/main" noChangeAspect="1"/>
+            </wp:cNvGraphicFramePr>
+            <a:graphic xmlns:a="http://schemas.openxmlformats.org/drawingml/2006/main">
+              <a:graphicData uri="http://schemas.openxmlformats.org/drawingml/2006/picture">
+                <pic:pic xmlns:pic="http://schemas.openxmlformats.org/drawingml/2006/picture">
+                  <pic:nvPicPr>
+                    <pic:cNvPr id="1105903905" name="Imagen 1" descr="Interfaz de usuario gráfica, Texto, Aplicación&#10;&#10;Descripción generada automáticamente"/>
+                    <pic:cNvPicPr/>
+                  </pic:nvPicPr>
+                  <pic:blipFill>
+                    <a:blip r:embed="rId8"/>
+                    <a:stretch>
+                      <a:fillRect/>
+                    </a:stretch>
+                  </pic:blipFill>
+                  <pic:spPr>
+                    <a:xfrm>
+                      <a:off x="0" y="0"/>
+                      <a:ext cx="5430234" cy="3794037"/>
+                    </a:xfrm>
+                    <a:prstGeom prst="rect">
+                      <a:avLst/>
+                    </a:prstGeom>
+                  </pic:spPr>
+                </pic:pic>
+              </a:graphicData>
+            </a:graphic>
+          </wp:inline>
+        </w:drawing>
+      </w:r>
+    </w:p>
+    <w:p>
+      <w:pPr>
+        <w:jc w:val="center"/>
+        <w:rPr>
+          <w:sz w:val="28"/>
+          <w:szCs w:val="28"/>
+        </w:rPr>
+      </w:pPr>
+      <w:r>
+        <w:rPr>
+          <w:sz w:val="28"/>
+          <w:szCs w:val="28"/>
+        </w:rPr>
+        <w:drawing>
+          <wp:inline distT="0" distB="0" distL="0" distR="0" wp14:anchorId="11F3C7C1" wp14:editId="13E451D5">
+            <wp:extent cx="5499403" cy="3314700"/>
+            <wp:effectExtent l="0" t="0" r="6350" b="0"/>
+            <wp:docPr id="2107616718" name="Imagen 1" descr="Interfaz de usuario gráfica, Texto, Aplicación, Correo electrónico&#10;&#10;Descripción generada automáticamente"/>
+            <wp:cNvGraphicFramePr>
+              <a:graphicFrameLocks xmlns:a="http://schemas.openxmlformats.org/drawingml/2006/main" noChangeAspect="1"/>
+            </wp:cNvGraphicFramePr>
+            <a:graphic xmlns:a="http://schemas.openxmlformats.org/drawingml/2006/main">
+              <a:graphicData uri="http://schemas.openxmlformats.org/drawingml/2006/picture">
+                <pic:pic xmlns:pic="http://schemas.openxmlformats.org/drawingml/2006/picture">
+                  <pic:nvPicPr>
+                    <pic:cNvPr id="2107616718" name="Imagen 1" descr="Interfaz de usuario gráfica, Texto, Aplicación, Correo electrónico&#10;&#10;Descripción generada automáticamente"/>
+                    <pic:cNvPicPr/>
+                  </pic:nvPicPr>
+                  <pic:blipFill>
+                    <a:blip r:embed="rId9"/>
+                    <a:stretch>
+                      <a:fillRect/>
+                    </a:stretch>
+                  </pic:blipFill>
+                  <pic:spPr>
+                    <a:xfrm>
+                      <a:off x="0" y="0"/>
+                      <a:ext cx="5503342" cy="3317074"/>
                     </a:xfrm>
                     <a:prstGeom prst="rect">
                       <a:avLst/>
@@ -4064,6 +4373,7 @@
   <w:style w:type="character" w:default="1" w:styleId="Fuentedeprrafopredeter">
     <w:name w:val="Default Paragraph Font"/>
     <w:uiPriority w:val="1"/>
+    <w:semiHidden/>
     <w:unhideWhenUsed/>
   </w:style>
   <w:style w:type="table" w:default="1" w:styleId="Tablanormal">

</xml_diff>